<commit_message>
Updated info about what the program does
</commit_message>
<xml_diff>
--- a/examples/exampleOfUse.docx
+++ b/examples/exampleOfUse.docx
@@ -9,6 +9,53 @@
         <w:jc w:val="both"/>
       </w:pPr>
       <w:r>
+        <w:t>Программа переводит строку</w:t>
+      </w:r>
+      <w:r>
+        <w:t xml:space="preserve">, </w:t>
+      </w:r>
+      <w:r>
+        <w:t>кот</w:t>
+      </w:r>
+      <w:bookmarkStart w:id="0" w:name="_GoBack"/>
+      <w:bookmarkEnd w:id="0"/>
+      <w:r>
+        <w:t>орую необходимо зашифровать в бинарный вид. Затем – каждый 0 кодируется одним пробелом</w:t>
+      </w:r>
+      <w:r>
+        <w:t xml:space="preserve">, </w:t>
+      </w:r>
+      <w:r>
+        <w:t>а 1 – двумя. Пробелы вставляются в конец каждой строки текста</w:t>
+      </w:r>
+      <w:r>
+        <w:t xml:space="preserve">, </w:t>
+      </w:r>
+      <w:r>
+        <w:t>куда прячется зашифрованное сообщение.</w:t>
+      </w:r>
+    </w:p>
+    <w:p>
+      <w:pPr>
+        <w:spacing w:after="0"/>
+        <w:ind w:firstLine="709"/>
+        <w:jc w:val="both"/>
+      </w:pPr>
+    </w:p>
+    <w:p>
+      <w:pPr>
+        <w:spacing w:after="0"/>
+        <w:ind w:firstLine="709"/>
+        <w:jc w:val="both"/>
+      </w:pPr>
+    </w:p>
+    <w:p>
+      <w:pPr>
+        <w:spacing w:after="0"/>
+        <w:ind w:firstLine="709"/>
+        <w:jc w:val="both"/>
+      </w:pPr>
+      <w:r>
         <w:t xml:space="preserve">Для использования программы необходимо перейти в </w:t>
       </w:r>
       <w:proofErr w:type="gramStart"/>
@@ -44,12 +91,7 @@
         <w:t xml:space="preserve">при помощи командной строки запустить команду с картинки. Все названия файлов указываются без </w:t>
       </w:r>
       <w:r>
-        <w:t>рас</w:t>
-      </w:r>
-      <w:bookmarkStart w:id="0" w:name="_GoBack"/>
-      <w:bookmarkEnd w:id="0"/>
-      <w:r>
-        <w:t>ширения</w:t>
+        <w:t>расширения</w:t>
       </w:r>
       <w:r>
         <w:t>.</w:t>

</xml_diff>